<commit_message>
Revise the report generator according to Mike's directives.
</commit_message>
<xml_diff>
--- a/src/data/defaults/data/reports/FIBO Ontology Specification from VOM ODM/FIBO Ontology Report Generator.docx
+++ b/src/data/defaults/data/reports/FIBO Ontology Specification from VOM ODM/FIBO Ontology Report Generator.docx
@@ -29,29 +29,21 @@
         <w:fldChar w:fldCharType="separate"/>
       </w:r>
       <w:r>
-        <w:t>2013-June-20 06:41:00</w:t>
+        <w:t>2013-August-23 01:22:00</w:t>
       </w:r>
       <w:r>
         <w:fldChar w:fldCharType="end"/>
       </w:r>
+      <w:bookmarkStart w:id="1" w:name="_GoBack"/>
+      <w:bookmarkEnd w:id="1"/>
       <w:r>
         <w:t xml:space="preserve"> (</w:t>
       </w:r>
-      <w:r>
-        <w:fldChar w:fldCharType="begin"/>
-      </w:r>
-      <w:r>
-        <w:instrText xml:space="preserve"> LASTSAVEDBY  \* Lower  \* MERGEFORMAT </w:instrText>
-      </w:r>
-      <w:r>
-        <w:fldChar w:fldCharType="separate"/>
-      </w:r>
-      <w:r>
-        <w:t>lonnie vanzandt</w:t>
-      </w:r>
-      <w:r>
-        <w:fldChar w:fldCharType="end"/>
-      </w:r>
+      <w:fldSimple w:instr=" LASTSAVEDBY  \* Lower  \* MERGEFORMAT ">
+        <w:r>
+          <w:t>lonnie vanzandt</w:t>
+        </w:r>
+      </w:fldSimple>
       <w:r>
         <w:t>)</w:t>
       </w:r>
@@ -60,11 +52,11 @@
       <w:pPr>
         <w:pStyle w:val="Heading2"/>
       </w:pPr>
-      <w:bookmarkStart w:id="1" w:name="_Toc352063662"/>
+      <w:bookmarkStart w:id="2" w:name="_Toc352063662"/>
       <w:r>
         <w:t>Overview</w:t>
       </w:r>
-      <w:bookmarkEnd w:id="1"/>
+      <w:bookmarkEnd w:id="2"/>
     </w:p>
     <w:p>
       <w:pPr>
@@ -113,8 +105,6 @@
       <w:r>
         <w:t xml:space="preserve"> H:m:s').</w:t>
       </w:r>
-      <w:bookmarkStart w:id="2" w:name="_GoBack"/>
-      <w:bookmarkEnd w:id="2"/>
     </w:p>
     <w:p>
       <w:pPr>
@@ -6203,15 +6193,13 @@
     </w:p>
     <w:p>
       <w:r>
-        <w:t>This section presents the diagrams that illustrate the content within the $</w:t>
-      </w:r>
-      <w:proofErr w:type="spellStart"/>
-      <w:r>
-        <w:t>thisOntology.humanName</w:t>
-      </w:r>
-      <w:proofErr w:type="spellEnd"/>
-      <w:r>
-        <w:t xml:space="preserve"> ontology.</w:t>
+        <w:t>This section presents the diagrams that illustrate the content within the $thisOntology.</w:t>
+      </w:r>
+      <w:r>
+        <w:t>n</w:t>
+      </w:r>
+      <w:r>
+        <w:t>ame ontology.</w:t>
       </w:r>
     </w:p>
     <w:p>
@@ -6481,971 +6469,6 @@
         <w:pStyle w:val="VelocityStatement"/>
       </w:pPr>
       <w:r>
-        <w:t>#getFactValueByPredicateName</w:t>
-      </w:r>
-      <w:r>
-        <w:t>($</w:t>
-      </w:r>
-      <w:r>
-        <w:t>ontoM</w:t>
-      </w:r>
-      <w:r>
-        <w:t>apPredicateFact</w:t>
-      </w:r>
-      <w:r>
-        <w:t>, “license”)</w:t>
-      </w:r>
-    </w:p>
-    <w:p>
-      <w:pPr>
-        <w:pStyle w:val="VelocityStatement"/>
-      </w:pPr>
-      <w:r>
-        <w:t xml:space="preserve">#if </w:t>
-      </w:r>
-      <w:r>
-        <w:t>(!$value.isEmpty())</w:t>
-      </w:r>
-    </w:p>
-    <w:p>
-      <w:r>
-        <w:rPr>
-          <w:b/>
-        </w:rPr>
-        <w:t>License</w:t>
-      </w:r>
-      <w:r>
-        <w:t xml:space="preserve">: </w:t>
-      </w:r>
-      <w:r>
-        <w:t>$value</w:t>
-      </w:r>
-    </w:p>
-    <w:p>
-      <w:pPr>
-        <w:pStyle w:val="VelocityStatement"/>
-      </w:pPr>
-      <w:r>
-        <w:t>#end</w:t>
-      </w:r>
-    </w:p>
-    <w:p>
-      <w:pPr>
-        <w:pStyle w:val="VelocityStatement"/>
-      </w:pPr>
-      <w:r>
-        <w:t>#getFactValueByPredicateName</w:t>
-      </w:r>
-      <w:r>
-        <w:t>($</w:t>
-      </w:r>
-      <w:r>
-        <w:t>ontoM</w:t>
-      </w:r>
-      <w:r>
-        <w:t>apPredicateFact</w:t>
-      </w:r>
-      <w:r>
-        <w:t>, “</w:t>
-      </w:r>
-      <w:r>
-        <w:t>specificationAbbreviation</w:t>
-      </w:r>
-      <w:r>
-        <w:t>”)</w:t>
-      </w:r>
-    </w:p>
-    <w:p>
-      <w:pPr>
-        <w:pStyle w:val="VelocityStatement"/>
-      </w:pPr>
-      <w:r>
-        <w:t>#if (!$value.isEmpty())</w:t>
-      </w:r>
-    </w:p>
-    <w:p>
-      <w:r>
-        <w:rPr>
-          <w:b/>
-        </w:rPr>
-        <w:t>Specification Abbreviation or Acronym</w:t>
-      </w:r>
-      <w:r>
-        <w:t xml:space="preserve">: </w:t>
-      </w:r>
-      <w:r>
-        <w:t>$value</w:t>
-      </w:r>
-    </w:p>
-    <w:p>
-      <w:pPr>
-        <w:pStyle w:val="VelocityStatement"/>
-      </w:pPr>
-      <w:r>
-        <w:t>#end</w:t>
-      </w:r>
-    </w:p>
-    <w:p>
-      <w:pPr>
-        <w:pStyle w:val="VelocityStatement"/>
-      </w:pPr>
-      <w:r>
-        <w:t xml:space="preserve">## emit a depends statement </w:t>
-      </w:r>
-      <w:r>
-        <w:t xml:space="preserve">for each ontology this ontology </w:t>
-      </w:r>
-      <w:r>
-        <w:t>references</w:t>
-      </w:r>
-    </w:p>
-    <w:p>
-      <w:pPr>
-        <w:pStyle w:val="VelocityStatement"/>
-      </w:pPr>
-      <w:r>
-        <w:t>#getReferencedOntologies( $thisOntology )</w:t>
-      </w:r>
-    </w:p>
-    <w:p>
-      <w:pPr>
-        <w:pStyle w:val="VelocityStatement"/>
-      </w:pPr>
-      <w:r>
-        <w:t>#foreach (</w:t>
-      </w:r>
-      <w:r>
-        <w:t xml:space="preserve"> </w:t>
-      </w:r>
-      <w:r>
-        <w:t>$referencedOntology in $referencedOntologies )</w:t>
-      </w:r>
-    </w:p>
-    <w:p>
-      <w:pPr>
-        <w:pStyle w:val="VelocityStatement"/>
-      </w:pPr>
-      <w:r>
-        <w:t>#</w:t>
-      </w:r>
-      <w:r>
-        <w:t>getReferencedName($referencedOntology)</w:t>
-      </w:r>
-    </w:p>
-    <w:p>
-      <w:pPr>
-        <w:pStyle w:val="VelocityStatement"/>
-      </w:pPr>
-      <w:r>
-        <w:t>#if (!$report.isEmpty($referentName))</w:t>
-      </w:r>
-    </w:p>
-    <w:p>
-      <w:r>
-        <w:rPr>
-          <w:b/>
-        </w:rPr>
-        <w:t>References</w:t>
-      </w:r>
-      <w:r>
-        <w:t xml:space="preserve">: </w:t>
-      </w:r>
-      <w:r>
-        <w:t>$</w:t>
-      </w:r>
-      <w:proofErr w:type="spellStart"/>
-      <w:r>
-        <w:t>referentName</w:t>
-      </w:r>
-      <w:proofErr w:type="spellEnd"/>
-    </w:p>
-    <w:p>
-      <w:pPr>
-        <w:pStyle w:val="VelocityStatement"/>
-      </w:pPr>
-      <w:r>
-        <w:t>#end</w:t>
-      </w:r>
-    </w:p>
-    <w:p>
-      <w:pPr>
-        <w:pStyle w:val="VelocityStatement"/>
-      </w:pPr>
-      <w:r>
-        <w:t>#end</w:t>
-      </w:r>
-    </w:p>
-    <w:p>
-      <w:pPr>
-        <w:pStyle w:val="VelocityStatement"/>
-      </w:pPr>
-      <w:r>
-        <w:t>## emit a depends statement for each ontology this ontology imports</w:t>
-      </w:r>
-    </w:p>
-    <w:p>
-      <w:pPr>
-        <w:pStyle w:val="VelocityStatement"/>
-      </w:pPr>
-      <w:r>
-        <w:t>#getImportedOntologies( $thisOntology )</w:t>
-      </w:r>
-    </w:p>
-    <w:p>
-      <w:pPr>
-        <w:pStyle w:val="VelocityStatement"/>
-      </w:pPr>
-      <w:r>
-        <w:t>#foreach (</w:t>
-      </w:r>
-      <w:r>
-        <w:t xml:space="preserve"> </w:t>
-      </w:r>
-      <w:r>
-        <w:t>$importedOntology in $importedOntologies)</w:t>
-      </w:r>
-    </w:p>
-    <w:p>
-      <w:pPr>
-        <w:pStyle w:val="VelocityStatement"/>
-      </w:pPr>
-      <w:r>
-        <w:t>#</w:t>
-      </w:r>
-      <w:r>
-        <w:t>getReferencedName($</w:t>
-      </w:r>
-      <w:r>
-        <w:t>importedOntology</w:t>
-      </w:r>
-      <w:r>
-        <w:t>)</w:t>
-      </w:r>
-    </w:p>
-    <w:p>
-      <w:pPr>
-        <w:pStyle w:val="VelocityStatement"/>
-      </w:pPr>
-      <w:r>
-        <w:t>#if (!$report.isEmpty($referentName))</w:t>
-      </w:r>
-    </w:p>
-    <w:p>
-      <w:r>
-        <w:rPr>
-          <w:b/>
-        </w:rPr>
-        <w:t>Imports</w:t>
-      </w:r>
-      <w:r>
-        <w:t>: $</w:t>
-      </w:r>
-      <w:proofErr w:type="spellStart"/>
-      <w:r>
-        <w:t>referentName</w:t>
-      </w:r>
-      <w:proofErr w:type="spellEnd"/>
-    </w:p>
-    <w:p>
-      <w:pPr>
-        <w:pStyle w:val="VelocityStatement"/>
-      </w:pPr>
-      <w:r>
-        <w:t>#end</w:t>
-      </w:r>
-    </w:p>
-    <w:p>
-      <w:pPr>
-        <w:pStyle w:val="VelocityStatement"/>
-      </w:pPr>
-      <w:r>
-        <w:t>#end</w:t>
-      </w:r>
-    </w:p>
-    <w:p>
-      <w:r>
-        <w:rPr>
-          <w:b/>
-          <w:bCs/>
-        </w:rPr>
-        <w:t>S</w:t>
-      </w:r>
-      <w:r>
-        <w:rPr>
-          <w:b/>
-          <w:bCs/>
-        </w:rPr>
-        <w:t>pecification Name or T</w:t>
-      </w:r>
-      <w:r>
-        <w:rPr>
-          <w:b/>
-          <w:bCs/>
-        </w:rPr>
-        <w:t>itle:</w:t>
-      </w:r>
-      <w:r>
-        <w:t> </w:t>
-      </w:r>
-      <w:r>
-        <w:t>$</w:t>
-      </w:r>
-      <w:proofErr w:type="spellStart"/>
-      <w:proofErr w:type="gramStart"/>
-      <w:r>
-        <w:t>report.getStereotypePropertyString</w:t>
-      </w:r>
-      <w:proofErr w:type="spellEnd"/>
-      <w:r>
-        <w:t>(</w:t>
-      </w:r>
-      <w:proofErr w:type="gramEnd"/>
-      <w:r>
-        <w:t>$</w:t>
-      </w:r>
-      <w:proofErr w:type="spellStart"/>
-      <w:r>
-        <w:t>thisOntology</w:t>
-      </w:r>
-      <w:proofErr w:type="spellEnd"/>
-      <w:r>
-        <w:t xml:space="preserve">, </w:t>
-      </w:r>
-      <w:r>
-        <w:t>“</w:t>
-      </w:r>
-      <w:proofErr w:type="spellStart"/>
-      <w:r>
-        <w:t>owlOntology</w:t>
-      </w:r>
-      <w:proofErr w:type="spellEnd"/>
-      <w:r>
-        <w:t>”</w:t>
-      </w:r>
-      <w:r>
-        <w:t xml:space="preserve">, </w:t>
-      </w:r>
-      <w:r>
-        <w:t>“label”</w:t>
-      </w:r>
-      <w:r>
-        <w:t>)</w:t>
-      </w:r>
-    </w:p>
-    <w:p>
-      <w:r>
-        <w:rPr>
-          <w:b/>
-          <w:bCs/>
-        </w:rPr>
-        <w:t>S</w:t>
-      </w:r>
-      <w:r>
-        <w:rPr>
-          <w:b/>
-          <w:bCs/>
-        </w:rPr>
-        <w:t>pecification URL:</w:t>
-      </w:r>
-      <w:r>
-        <w:t> </w:t>
-      </w:r>
-      <w:r>
-        <w:t>$</w:t>
-      </w:r>
-      <w:proofErr w:type="spellStart"/>
-      <w:proofErr w:type="gramStart"/>
-      <w:r>
-        <w:t>report.getStereotypePropertyString</w:t>
-      </w:r>
-      <w:proofErr w:type="spellEnd"/>
-      <w:r>
-        <w:t>(</w:t>
-      </w:r>
-      <w:proofErr w:type="gramEnd"/>
-      <w:r>
-        <w:t>$</w:t>
-      </w:r>
-      <w:proofErr w:type="spellStart"/>
-      <w:r>
-        <w:t>thisOntology</w:t>
-      </w:r>
-      <w:proofErr w:type="spellEnd"/>
-      <w:r>
-        <w:t xml:space="preserve">, </w:t>
-      </w:r>
-      <w:r>
-        <w:t>“</w:t>
-      </w:r>
-      <w:proofErr w:type="spellStart"/>
-      <w:r>
-        <w:t>owlOntology</w:t>
-      </w:r>
-      <w:proofErr w:type="spellEnd"/>
-      <w:r>
-        <w:t>”</w:t>
-      </w:r>
-      <w:r>
-        <w:t xml:space="preserve">, </w:t>
-      </w:r>
-      <w:r>
-        <w:t>“identifier”</w:t>
-      </w:r>
-      <w:r>
-        <w:t>)</w:t>
-      </w:r>
-    </w:p>
-    <w:p>
-      <w:pPr>
-        <w:pStyle w:val="VelocityStatement"/>
-      </w:pPr>
-      <w:r>
-        <w:t>#getFactValueByPredicateName</w:t>
-      </w:r>
-      <w:r>
-        <w:t>($</w:t>
-      </w:r>
-      <w:r>
-        <w:t>ontoM</w:t>
-      </w:r>
-      <w:r>
-        <w:t>apPredicateFact</w:t>
-      </w:r>
-      <w:r>
-        <w:t>, “</w:t>
-      </w:r>
-      <w:r>
-        <w:t>dependsOn</w:t>
-      </w:r>
-      <w:r>
-        <w:t>”)</w:t>
-      </w:r>
-    </w:p>
-    <w:p>
-      <w:pPr>
-        <w:pStyle w:val="VelocityStatement"/>
-      </w:pPr>
-      <w:r>
-        <w:t>#if (!$value.isEmpty())</w:t>
-      </w:r>
-    </w:p>
-    <w:p>
-      <w:r>
-        <w:rPr>
-          <w:b/>
-        </w:rPr>
-        <w:t>Depends On:</w:t>
-      </w:r>
-      <w:r>
-        <w:t> $value</w:t>
-      </w:r>
-    </w:p>
-    <w:p>
-      <w:pPr>
-        <w:pStyle w:val="VelocityStatement"/>
-      </w:pPr>
-      <w:r>
-        <w:t xml:space="preserve">#end </w:t>
-      </w:r>
-      <w:r>
-        <w:t>#getFactValueByPredicateName</w:t>
-      </w:r>
-      <w:r>
-        <w:t>($</w:t>
-      </w:r>
-      <w:r>
-        <w:t>ontoM</w:t>
-      </w:r>
-      <w:r>
-        <w:t>apPredicateFact</w:t>
-      </w:r>
-      <w:r>
-        <w:t>, “</w:t>
-      </w:r>
-      <w:r>
-        <w:t>specificationAbstract</w:t>
-      </w:r>
-      <w:r>
-        <w:t>”)</w:t>
-      </w:r>
-    </w:p>
-    <w:p>
-      <w:pPr>
-        <w:pStyle w:val="VelocityStatement"/>
-      </w:pPr>
-      <w:r>
-        <w:t xml:space="preserve">#if </w:t>
-      </w:r>
-      <w:r>
-        <w:t>(!$value.isEmpty())</w:t>
-      </w:r>
-    </w:p>
-    <w:p>
-      <w:r>
-        <w:rPr>
-          <w:b/>
-        </w:rPr>
-        <w:t>Specification A</w:t>
-      </w:r>
-      <w:r>
-        <w:rPr>
-          <w:b/>
-        </w:rPr>
-        <w:t>bstract:</w:t>
-      </w:r>
-      <w:r>
-        <w:t> $</w:t>
-      </w:r>
-      <w:r>
-        <w:t>value</w:t>
-      </w:r>
-    </w:p>
-    <w:p>
-      <w:pPr>
-        <w:pStyle w:val="VelocityStatement"/>
-      </w:pPr>
-      <w:r>
-        <w:t>#end</w:t>
-      </w:r>
-    </w:p>
-    <w:p>
-      <w:pPr>
-        <w:pStyle w:val="VelocityStatement"/>
-      </w:pPr>
-      <w:r>
-        <w:t>#getFactValueByPredicateName</w:t>
-      </w:r>
-      <w:r>
-        <w:t>($</w:t>
-      </w:r>
-      <w:r>
-        <w:t>ontoM</w:t>
-      </w:r>
-      <w:r>
-        <w:t>apPredicateFact</w:t>
-      </w:r>
-      <w:r>
-        <w:t>, “</w:t>
-      </w:r>
-      <w:r>
-        <w:t>specificationVersionStatus</w:t>
-      </w:r>
-      <w:r>
-        <w:t>”)</w:t>
-      </w:r>
-    </w:p>
-    <w:p>
-      <w:pPr>
-        <w:pStyle w:val="VelocityStatement"/>
-      </w:pPr>
-      <w:r>
-        <w:t xml:space="preserve">#if </w:t>
-      </w:r>
-      <w:r>
-        <w:t>(!$value.isEmpty())</w:t>
-      </w:r>
-    </w:p>
-    <w:p>
-      <w:r>
-        <w:rPr>
-          <w:b/>
-        </w:rPr>
-        <w:t>Specification Version S</w:t>
-      </w:r>
-      <w:r>
-        <w:rPr>
-          <w:b/>
-        </w:rPr>
-        <w:t>tatus:</w:t>
-      </w:r>
-      <w:r>
-        <w:t xml:space="preserve"> $value</w:t>
-      </w:r>
-    </w:p>
-    <w:p>
-      <w:pPr>
-        <w:pStyle w:val="VelocityStatement"/>
-      </w:pPr>
-      <w:r>
-        <w:t>#end</w:t>
-      </w:r>
-    </w:p>
-    <w:p>
-      <w:pPr>
-        <w:pStyle w:val="VelocityStatement"/>
-      </w:pPr>
-      <w:r>
-        <w:t>#getFactValueByPredicateName</w:t>
-      </w:r>
-      <w:r>
-        <w:t>($</w:t>
-      </w:r>
-      <w:r>
-        <w:t>ontoM</w:t>
-      </w:r>
-      <w:r>
-        <w:t>apPredicateFact</w:t>
-      </w:r>
-      <w:r>
-        <w:t>, “</w:t>
-      </w:r>
-      <w:r>
-        <w:t>specificationURL</w:t>
-      </w:r>
-      <w:r>
-        <w:t>”)</w:t>
-      </w:r>
-    </w:p>
-    <w:p>
-      <w:pPr>
-        <w:pStyle w:val="VelocityStatement"/>
-      </w:pPr>
-      <w:r>
-        <w:t>#if (!$value.isEmpty())</w:t>
-      </w:r>
-    </w:p>
-    <w:p>
-      <w:r>
-        <w:rPr>
-          <w:b/>
-        </w:rPr>
-        <w:t>Specification Version URL:</w:t>
-      </w:r>
-      <w:r>
-        <w:t> $value</w:t>
-      </w:r>
-    </w:p>
-    <w:p>
-      <w:pPr>
-        <w:pStyle w:val="VelocityStatement"/>
-      </w:pPr>
-      <w:r>
-        <w:t>#end</w:t>
-      </w:r>
-    </w:p>
-    <w:p>
-      <w:pPr>
-        <w:pStyle w:val="VelocityStatement"/>
-      </w:pPr>
-      <w:r>
-        <w:t>#getFactValueByPredicateName</w:t>
-      </w:r>
-      <w:r>
-        <w:t>($</w:t>
-      </w:r>
-      <w:r>
-        <w:t>ontoM</w:t>
-      </w:r>
-      <w:r>
-        <w:t>apPredicateFact</w:t>
-      </w:r>
-      <w:r>
-        <w:t>, “</w:t>
-      </w:r>
-      <w:r>
-        <w:t>contentLanguage</w:t>
-      </w:r>
-      <w:r>
-        <w:t>”)</w:t>
-      </w:r>
-    </w:p>
-    <w:p>
-      <w:pPr>
-        <w:pStyle w:val="VelocityStatement"/>
-      </w:pPr>
-      <w:r>
-        <w:t xml:space="preserve">#if </w:t>
-      </w:r>
-      <w:r>
-        <w:t>(!$value.isEmpty())</w:t>
-      </w:r>
-    </w:p>
-    <w:p>
-      <w:r>
-        <w:rPr>
-          <w:b/>
-        </w:rPr>
-        <w:t>Content L</w:t>
-      </w:r>
-      <w:r>
-        <w:rPr>
-          <w:b/>
-        </w:rPr>
-        <w:t>anguage:</w:t>
-      </w:r>
-      <w:r>
-        <w:t> $</w:t>
-      </w:r>
-      <w:r>
-        <w:t>value</w:t>
-      </w:r>
-    </w:p>
-    <w:p>
-      <w:pPr>
-        <w:pStyle w:val="VelocityStatement"/>
-      </w:pPr>
-      <w:r>
-        <w:t>#end</w:t>
-      </w:r>
-    </w:p>
-    <w:p>
-      <w:pPr>
-        <w:pStyle w:val="VelocityStatement"/>
-      </w:pPr>
-      <w:r>
-        <w:t>#getFactValueByPredicateName</w:t>
-      </w:r>
-      <w:r>
-        <w:t>($</w:t>
-      </w:r>
-      <w:r>
-        <w:t>ontoM</w:t>
-      </w:r>
-      <w:r>
-        <w:t>apPredicateFact</w:t>
-      </w:r>
-      <w:r>
-        <w:t>, “</w:t>
-      </w:r>
-      <w:r>
-        <w:t>copyright</w:t>
-      </w:r>
-      <w:r>
-        <w:t>”)</w:t>
-      </w:r>
-    </w:p>
-    <w:p>
-      <w:pPr>
-        <w:pStyle w:val="VelocityStatement"/>
-      </w:pPr>
-      <w:r>
-        <w:t xml:space="preserve">#if </w:t>
-      </w:r>
-      <w:r>
-        <w:t>(!$value.isEmpty())</w:t>
-      </w:r>
-    </w:p>
-    <w:p>
-      <w:r>
-        <w:rPr>
-          <w:b/>
-        </w:rPr>
-        <w:t>C</w:t>
-      </w:r>
-      <w:r>
-        <w:rPr>
-          <w:b/>
-        </w:rPr>
-        <w:t>opyright:</w:t>
-      </w:r>
-      <w:r>
-        <w:t> $</w:t>
-      </w:r>
-      <w:r>
-        <w:t>value</w:t>
-      </w:r>
-    </w:p>
-    <w:p>
-      <w:pPr>
-        <w:pStyle w:val="VelocityStatement"/>
-      </w:pPr>
-      <w:r>
-        <w:t>#end</w:t>
-      </w:r>
-    </w:p>
-    <w:p>
-      <w:pPr>
-        <w:pStyle w:val="VelocityStatement"/>
-      </w:pPr>
-      <w:r>
-        <w:t>#getFactValueByPredicateName</w:t>
-      </w:r>
-      <w:r>
-        <w:t>($</w:t>
-      </w:r>
-      <w:r>
-        <w:t>ontoM</w:t>
-      </w:r>
-      <w:r>
-        <w:t>apPredicateFact</w:t>
-      </w:r>
-      <w:r>
-        <w:t>,</w:t>
-      </w:r>
-      <w:r>
-        <w:t>“</w:t>
-      </w:r>
-      <w:r>
-        <w:t>responsibleTaskForce</w:t>
-      </w:r>
-      <w:r>
-        <w:t>”)</w:t>
-      </w:r>
-    </w:p>
-    <w:p>
-      <w:pPr>
-        <w:pStyle w:val="VelocityStatement"/>
-      </w:pPr>
-      <w:r>
-        <w:t>#if (!$value.isEmpty())</w:t>
-      </w:r>
-    </w:p>
-    <w:p>
-      <w:r>
-        <w:rPr>
-          <w:b/>
-        </w:rPr>
-        <w:t>Responsible Task Force</w:t>
-      </w:r>
-      <w:r>
-        <w:t xml:space="preserve">: </w:t>
-      </w:r>
-      <w:r>
-        <w:t>$value</w:t>
-      </w:r>
-    </w:p>
-    <w:p>
-      <w:pPr>
-        <w:pStyle w:val="VelocityStatement"/>
-      </w:pPr>
-      <w:r>
-        <w:t>#end</w:t>
-      </w:r>
-    </w:p>
-    <w:p>
-      <w:pPr>
-        <w:pStyle w:val="VelocityStatement"/>
-      </w:pPr>
-      <w:r>
-        <w:t>#getFactValueByPredicateName</w:t>
-      </w:r>
-      <w:r>
-        <w:t>($</w:t>
-      </w:r>
-      <w:r>
-        <w:t>ontoM</w:t>
-      </w:r>
-      <w:r>
-        <w:t>apPredicateFact</w:t>
-      </w:r>
-      <w:r>
-        <w:t>, “</w:t>
-      </w:r>
-      <w:r>
-        <w:t>file</w:t>
-      </w:r>
-      <w:r>
-        <w:t>name</w:t>
-      </w:r>
-      <w:r>
-        <w:t>”)</w:t>
-      </w:r>
-    </w:p>
-    <w:p>
-      <w:pPr>
-        <w:pStyle w:val="VelocityStatement"/>
-      </w:pPr>
-      <w:r>
-        <w:t>#if (!$value.isEmpty())</w:t>
-      </w:r>
-    </w:p>
-    <w:p>
-      <w:r>
-        <w:rPr>
-          <w:b/>
-        </w:rPr>
-        <w:t>Electronic File Name</w:t>
-      </w:r>
-      <w:r>
-        <w:t xml:space="preserve">: </w:t>
-      </w:r>
-      <w:r>
-        <w:t>$value</w:t>
-      </w:r>
-    </w:p>
-    <w:p>
-      <w:pPr>
-        <w:pStyle w:val="VelocityStatement"/>
-      </w:pPr>
-      <w:r>
-        <w:t>#end</w:t>
-      </w:r>
-    </w:p>
-    <w:p>
-      <w:pPr>
-        <w:pStyle w:val="VelocityStatement"/>
-      </w:pPr>
-      <w:r>
-        <w:t>#getFactValueByPredicateName</w:t>
-      </w:r>
-      <w:r>
-        <w:t>($</w:t>
-      </w:r>
-      <w:r>
-        <w:t>ontoM</w:t>
-      </w:r>
-      <w:r>
-        <w:t>apPredicateFact</w:t>
-      </w:r>
-      <w:r>
-        <w:t>, “</w:t>
-      </w:r>
-      <w:r>
-        <w:t>addressForComments</w:t>
-      </w:r>
-      <w:r>
-        <w:t>”)</w:t>
-      </w:r>
-    </w:p>
-    <w:p>
-      <w:pPr>
-        <w:pStyle w:val="VelocityStatement"/>
-      </w:pPr>
-      <w:r>
-        <w:t>#if (!$value.isEmpty())</w:t>
-      </w:r>
-    </w:p>
-    <w:p>
-      <w:r>
-        <w:rPr>
-          <w:b/>
-        </w:rPr>
-        <w:t xml:space="preserve">Address </w:t>
-      </w:r>
-      <w:proofErr w:type="gramStart"/>
-      <w:r>
-        <w:rPr>
-          <w:b/>
-        </w:rPr>
-        <w:t>For</w:t>
-      </w:r>
-      <w:proofErr w:type="gramEnd"/>
-      <w:r>
-        <w:rPr>
-          <w:b/>
-        </w:rPr>
-        <w:t xml:space="preserve"> Comments</w:t>
-      </w:r>
-      <w:r>
-        <w:t xml:space="preserve">: </w:t>
-      </w:r>
-      <w:r>
-        <w:t>$value</w:t>
-      </w:r>
-    </w:p>
-    <w:p>
-      <w:pPr>
-        <w:pStyle w:val="VelocityStatement"/>
-      </w:pPr>
-      <w:r>
-        <w:t>#end</w:t>
-      </w:r>
-    </w:p>
-    <w:p>
-      <w:pPr>
-        <w:pStyle w:val="VelocityStatement"/>
-      </w:pPr>
-      <w:r>
         <w:t>##</w:t>
       </w:r>
     </w:p>
@@ -7513,11 +6536,9 @@
       <w:r>
         <w:t xml:space="preserve">This section presents the </w:t>
       </w:r>
-      <w:proofErr w:type="spellStart"/>
-      <w:r>
-        <w:t>owlClasses</w:t>
-      </w:r>
-      <w:proofErr w:type="spellEnd"/>
+      <w:r>
+        <w:t>OWL Classes</w:t>
+      </w:r>
       <w:r>
         <w:t xml:space="preserve"> that are directly def</w:t>
       </w:r>
@@ -7640,7 +6661,10 @@
     </w:p>
     <w:p>
       <w:r>
-        <w:t>Owl Class, $cls.name, has the definition: $</w:t>
+        <w:t>D</w:t>
+      </w:r>
+      <w:r>
+        <w:t>efinition: $</w:t>
       </w:r>
       <w:proofErr w:type="spellStart"/>
       <w:r>
@@ -7658,13 +6682,10 @@
     </w:p>
     <w:p>
       <w:r>
-        <w:t xml:space="preserve">A definition has yet to be specified for the Owl Class, $cls.name. Perhaps it is </w:t>
-      </w:r>
-      <w:r>
-        <w:t>eponymous or its definition has simply been neglected</w:t>
-      </w:r>
-      <w:r>
-        <w:t>?</w:t>
+        <w:t>A definition has yet to be specifie</w:t>
+      </w:r>
+      <w:r>
+        <w:t>d for the Owl Class, $cls.name.</w:t>
       </w:r>
     </w:p>
     <w:p>
@@ -9963,132 +8984,124 @@
       <w:r>
         <w:t xml:space="preserve">This section presents the </w:t>
       </w:r>
+      <w:r>
+        <w:t>OWL object p</w:t>
+      </w:r>
+      <w:r>
+        <w:t>roperties that are directly defined within this $thisOntology.</w:t>
+      </w:r>
+      <w:r>
+        <w:t>name</w:t>
+      </w:r>
+      <w:r>
+        <w:t xml:space="preserve"> o</w:t>
+      </w:r>
+      <w:r>
+        <w:t>ntology</w:t>
+      </w:r>
+      <w:r>
+        <w:t>.</w:t>
+      </w:r>
+    </w:p>
+    <w:p>
+      <w:pPr>
+        <w:pStyle w:val="VelocityStatement"/>
+      </w:pPr>
+      <w:r>
+        <w:t>#foreach ($ontoProp in $ontologyProperties )</w:t>
+      </w:r>
+    </w:p>
+    <w:p>
+      <w:pPr>
+        <w:pStyle w:val="VelocityStatement"/>
+      </w:pPr>
+      <w:r>
+        <w:t>#set ($objFacts = $array.createArray())</w:t>
+      </w:r>
+    </w:p>
+    <w:p>
+      <w:pPr>
+        <w:pStyle w:val="VelocityStatement"/>
+      </w:pPr>
+      <w:r>
+        <w:t>#set ($objMapPredicateFact = $map.createHashMap())</w:t>
+      </w:r>
+    </w:p>
+    <w:p>
+      <w:pPr>
+        <w:pStyle w:val="VelocityStatement"/>
+      </w:pPr>
+      <w:r>
+        <w:t>#getFacts($ontoProp, $objFacts)</w:t>
+      </w:r>
+    </w:p>
+    <w:p>
+      <w:pPr>
+        <w:pStyle w:val="VelocityStatement"/>
+      </w:pPr>
+      <w:r>
+        <w:t>#getMapPredicateFact($objFacts, $objMapPredicateFact)</w:t>
+      </w:r>
+    </w:p>
+    <w:p>
+      <w:pPr>
+        <w:pStyle w:val="Heading6"/>
+      </w:pPr>
+      <w:r>
+        <w:t>Object Property</w:t>
+      </w:r>
+      <w:r>
+        <w:t xml:space="preserve">: </w:t>
+      </w:r>
+      <w:r>
+        <w:t>$</w:t>
+      </w:r>
+      <w:r>
+        <w:t>ontoProp</w:t>
+      </w:r>
+      <w:r>
+        <w:t>.name</w:t>
+      </w:r>
+    </w:p>
+    <w:p>
+      <w:pPr>
+        <w:pStyle w:val="VelocityStatement"/>
+      </w:pPr>
+      <w:r>
+        <w:t>#getFactValueByPredicateName($objMapPredicateFact, “definition”)</w:t>
+      </w:r>
+    </w:p>
+    <w:p>
+      <w:pPr>
+        <w:pStyle w:val="VelocityStatement"/>
+      </w:pPr>
+      <w:r>
+        <w:t>#if (!$report.isEmpty($value))</w:t>
+      </w:r>
+    </w:p>
+    <w:p>
+      <w:pPr>
+        <w:pStyle w:val="VelocityStatement"/>
+      </w:pPr>
+      <w:r>
+        <w:t>#trimAndPeriod($value)</w:t>
+      </w:r>
+    </w:p>
+    <w:p>
+      <w:r>
+        <w:t>D</w:t>
+      </w:r>
+      <w:r>
+        <w:t xml:space="preserve">efinition: </w:t>
+      </w:r>
+      <w:r>
+        <w:t>$</w:t>
+      </w:r>
       <w:proofErr w:type="spellStart"/>
       <w:r>
-        <w:t>objectProperties</w:t>
+        <w:t>periodString</w:t>
       </w:r>
       <w:proofErr w:type="spellEnd"/>
-      <w:r>
-        <w:t xml:space="preserve"> that are directly defined within this $thisOntology.</w:t>
-      </w:r>
-      <w:r>
-        <w:t>name</w:t>
-      </w:r>
-      <w:r>
-        <w:t xml:space="preserve"> ontology. Each such Object Property appears in its own subsection with an elaboration of its defined properties.</w:t>
-      </w:r>
-    </w:p>
-    <w:p>
-      <w:pPr>
-        <w:pStyle w:val="VelocityStatement"/>
-      </w:pPr>
-      <w:r>
-        <w:t>#foreach ($ontoProp in $ontologyProperties )</w:t>
-      </w:r>
-    </w:p>
-    <w:p>
-      <w:pPr>
-        <w:pStyle w:val="VelocityStatement"/>
-      </w:pPr>
-      <w:r>
-        <w:t>#set ($objFacts = $array.createArray())</w:t>
-      </w:r>
-    </w:p>
-    <w:p>
-      <w:pPr>
-        <w:pStyle w:val="VelocityStatement"/>
-      </w:pPr>
-      <w:r>
-        <w:t>#set ($objMapPredicateFact = $map.createHashMap())</w:t>
-      </w:r>
-    </w:p>
-    <w:p>
-      <w:pPr>
-        <w:pStyle w:val="VelocityStatement"/>
-      </w:pPr>
-      <w:r>
-        <w:t>#getFacts($ontoProp, $objFacts)</w:t>
-      </w:r>
-    </w:p>
-    <w:p>
-      <w:pPr>
-        <w:pStyle w:val="VelocityStatement"/>
-      </w:pPr>
-      <w:r>
-        <w:t>#getMapPredicateFact($objFacts, $objMapPredicateFact)</w:t>
-      </w:r>
-    </w:p>
-    <w:p>
-      <w:pPr>
-        <w:pStyle w:val="Heading6"/>
-      </w:pPr>
-      <w:r>
-        <w:t>Object Property</w:t>
-      </w:r>
-      <w:r>
-        <w:t xml:space="preserve">: </w:t>
-      </w:r>
-      <w:r>
-        <w:t>$</w:t>
-      </w:r>
-      <w:r>
-        <w:t>ontoProp</w:t>
-      </w:r>
-      <w:r>
-        <w:t>.name</w:t>
-      </w:r>
-    </w:p>
-    <w:p>
-      <w:pPr>
-        <w:pStyle w:val="VelocityStatement"/>
-      </w:pPr>
-      <w:r>
-        <w:t>#getFactValueByPredicateName($objMapPredicateFact, “definition”)</w:t>
-      </w:r>
-    </w:p>
-    <w:p>
-      <w:pPr>
-        <w:pStyle w:val="VelocityStatement"/>
-      </w:pPr>
-      <w:r>
-        <w:t>#if (!$report.isEmpty($value))</w:t>
-      </w:r>
-    </w:p>
-    <w:p>
-      <w:pPr>
-        <w:pStyle w:val="VelocityStatement"/>
-      </w:pPr>
-      <w:r>
-        <w:t>#trimAndPeriod($value)</w:t>
-      </w:r>
-    </w:p>
-    <w:p>
-      <w:r>
-        <w:t xml:space="preserve">The </w:t>
-      </w:r>
-      <w:r>
-        <w:t xml:space="preserve">Object </w:t>
-      </w:r>
-      <w:r>
-        <w:t xml:space="preserve">Property, </w:t>
-      </w:r>
-      <w:r>
-        <w:t>$ontoProp.name</w:t>
-      </w:r>
-      <w:r>
-        <w:t>, has</w:t>
-      </w:r>
-      <w:r>
-        <w:t xml:space="preserve"> the definition: </w:t>
-      </w:r>
-      <w:r>
-        <w:t>$</w:t>
-      </w:r>
-      <w:proofErr w:type="spellStart"/>
-      <w:r>
-        <w:t>periodString</w:t>
-      </w:r>
-      <w:proofErr w:type="spellEnd"/>
     </w:p>
     <w:p>
       <w:pPr>
@@ -10100,13 +9113,10 @@
     </w:p>
     <w:p>
       <w:r>
-        <w:t xml:space="preserve">A definition has yet to be specified for the Object Property, $ontoProp.name. Perhaps it is </w:t>
-      </w:r>
-      <w:r>
-        <w:t>eponymous or its definition has simply been neglected</w:t>
-      </w:r>
-      <w:r>
-        <w:t>?</w:t>
+        <w:t>A definition has yet to be specified for the O</w:t>
+      </w:r>
+      <w:r>
+        <w:t>bject Property, $ontoProp.name.</w:t>
       </w:r>
     </w:p>
     <w:p>
@@ -10213,7 +9223,7 @@
       </w:tblPr>
       <w:tblGrid>
         <w:gridCol w:w="1785"/>
-        <w:gridCol w:w="1998"/>
+        <w:gridCol w:w="1945"/>
         <w:gridCol w:w="1598"/>
         <w:gridCol w:w="1722"/>
         <w:gridCol w:w="2344"/>
@@ -10264,7 +9274,7 @@
                 <w:sz w:val="16"/>
                 <w:szCs w:val="16"/>
               </w:rPr>
-              <w:t>Annotation</w:t>
+              <w:t>Definition</w:t>
             </w:r>
           </w:p>
         </w:tc>
@@ -10459,7 +9469,21 @@
                 <w:sz w:val="16"/>
                 <w:szCs w:val="16"/>
               </w:rPr>
-              <w:t>(“annotation”)</w:t>
+              <w:t>(“</w:t>
+            </w:r>
+            <w:r>
+              <w:rPr>
+                <w:sz w:val="16"/>
+                <w:szCs w:val="16"/>
+              </w:rPr>
+              <w:t>definition</w:t>
+            </w:r>
+            <w:r>
+              <w:rPr>
+                <w:sz w:val="16"/>
+                <w:szCs w:val="16"/>
+              </w:rPr>
+              <w:t>”)</w:t>
             </w:r>
           </w:p>
         </w:tc>
@@ -12821,7 +11845,9 @@
   </w:style>
   <w:style w:type="character" w:default="1" w:styleId="DefaultParagraphFont">
     <w:name w:val="Default Paragraph Font"/>
-    <w:uiPriority w:val="99"/>
+    <w:uiPriority w:val="1"/>
+    <w:semiHidden/>
+    <w:unhideWhenUsed/>
   </w:style>
   <w:style w:type="table" w:default="1" w:styleId="TableNormal">
     <w:name w:val="Normal Table"/>
@@ -13973,7 +12999,9 @@
   </w:style>
   <w:style w:type="character" w:default="1" w:styleId="DefaultParagraphFont">
     <w:name w:val="Default Paragraph Font"/>
-    <w:uiPriority w:val="99"/>
+    <w:uiPriority w:val="1"/>
+    <w:semiHidden/>
+    <w:unhideWhenUsed/>
   </w:style>
   <w:style w:type="table" w:default="1" w:styleId="TableNormal">
     <w:name w:val="Normal Table"/>

</xml_diff>

<commit_message>
Update the plugin installer script to include the report template.
</commit_message>
<xml_diff>
--- a/src/data/defaults/data/reports/FIBO Ontology Specification from VOM ODM/FIBO Ontology Report Generator.docx
+++ b/src/data/defaults/data/reports/FIBO Ontology Specification from VOM ODM/FIBO Ontology Report Generator.docx
@@ -29,7 +29,7 @@
         <w:fldChar w:fldCharType="separate"/>
       </w:r>
       <w:r>
-        <w:t>2013-August-23 01:22:00</w:t>
+        <w:t>2013-August-23 02:53:00</w:t>
       </w:r>
       <w:r>
         <w:fldChar w:fldCharType="end"/>
@@ -1606,6 +1606,9 @@
       <w:r>
         <w:t>#</w:t>
       </w:r>
+      <w:r>
+        <w:t>#</w:t>
+      </w:r>
     </w:p>
     <w:p>
       <w:pPr>
@@ -5870,7 +5873,13 @@
         <w:pStyle w:val="VelocityStatement"/>
       </w:pPr>
       <w:r>
-        <w:t>#if ($pkg.name.contains(“Diagrams”))</w:t>
+        <w:t>#if ($pkg.name.contains(“</w:t>
+      </w:r>
+      <w:r>
+        <w:t xml:space="preserve">Tech </w:t>
+      </w:r>
+      <w:r>
+        <w:t>Diagrams”))</w:t>
       </w:r>
     </w:p>
     <w:p>

</xml_diff>

<commit_message>
Fixed the lack of the Tech Diagrams.
</commit_message>
<xml_diff>
--- a/src/data/defaults/data/reports/FIBO Ontology Specification from VOM ODM/FIBO Ontology Report Generator.docx
+++ b/src/data/defaults/data/reports/FIBO Ontology Specification from VOM ODM/FIBO Ontology Report Generator.docx
@@ -29,13 +29,11 @@
         <w:fldChar w:fldCharType="separate"/>
       </w:r>
       <w:r>
-        <w:t>2013-August-23 02:53:00</w:t>
+        <w:t>2013-August-26 12:31:00</w:t>
       </w:r>
       <w:r>
         <w:fldChar w:fldCharType="end"/>
       </w:r>
-      <w:bookmarkStart w:id="1" w:name="_GoBack"/>
-      <w:bookmarkEnd w:id="1"/>
       <w:r>
         <w:t xml:space="preserve"> (</w:t>
       </w:r>
@@ -52,11 +50,11 @@
       <w:pPr>
         <w:pStyle w:val="Heading2"/>
       </w:pPr>
-      <w:bookmarkStart w:id="2" w:name="_Toc352063662"/>
+      <w:bookmarkStart w:id="1" w:name="_Toc352063662"/>
       <w:r>
         <w:t>Overview</w:t>
       </w:r>
-      <w:bookmarkEnd w:id="2"/>
+      <w:bookmarkEnd w:id="1"/>
     </w:p>
     <w:p>
       <w:pPr>
@@ -110,13 +108,13 @@
       <w:pPr>
         <w:pStyle w:val="Heading3"/>
       </w:pPr>
-      <w:bookmarkStart w:id="3" w:name="_Toc349069057"/>
-      <w:bookmarkStart w:id="4" w:name="_Toc352063663"/>
+      <w:bookmarkStart w:id="2" w:name="_Toc349069057"/>
+      <w:bookmarkStart w:id="3" w:name="_Toc352063663"/>
       <w:r>
         <w:t>Interpreting This Section</w:t>
       </w:r>
+      <w:bookmarkEnd w:id="2"/>
       <w:bookmarkEnd w:id="3"/>
-      <w:bookmarkEnd w:id="4"/>
     </w:p>
     <w:p>
       <w:pPr>
@@ -1354,7 +1352,7 @@
           <w:u w:color="000000"/>
         </w:rPr>
       </w:pPr>
-      <w:bookmarkStart w:id="5" w:name="_Toc352063664"/>
+      <w:bookmarkStart w:id="4" w:name="_Toc352063664"/>
       <w:r>
         <w:rPr>
           <w:rFonts w:eastAsia="Times New Roman"/>
@@ -1362,7 +1360,7 @@
         </w:rPr>
         <w:t>Model: Vocabulary, Annotation and Other Supporting Terms</w:t>
       </w:r>
-      <w:bookmarkEnd w:id="5"/>
+      <w:bookmarkEnd w:id="4"/>
     </w:p>
     <w:p>
       <w:pPr>
@@ -1458,7 +1456,7 @@
           <w:rFonts w:eastAsia="Times New Roman"/>
         </w:rPr>
       </w:pPr>
-      <w:bookmarkStart w:id="6" w:name="_Toc352063669"/>
+      <w:bookmarkStart w:id="5" w:name="_Toc352063669"/>
       <w:r>
         <w:rPr>
           <w:rFonts w:eastAsia="Times New Roman"/>
@@ -1472,7 +1470,7 @@
         </w:rPr>
         <w:t>FIBO-Foundation</w:t>
       </w:r>
-      <w:bookmarkEnd w:id="6"/>
+      <w:bookmarkEnd w:id="5"/>
       <w:r>
         <w:rPr>
           <w:rFonts w:eastAsia="Times New Roman"/>
@@ -1484,10 +1482,10 @@
       <w:pPr>
         <w:pStyle w:val="Heading3"/>
       </w:pPr>
-      <w:bookmarkStart w:id="7" w:name="GOALSANDOBJECTIVES"/>
-      <w:bookmarkStart w:id="8" w:name="BKM_1AA7AA0D_1F12_4D38_B841_31D002594393"/>
-      <w:bookmarkStart w:id="9" w:name="GOAL"/>
-      <w:bookmarkStart w:id="10" w:name="BKM_D08D152C_2DC0_435C_AAE1_5D0069679D93"/>
+      <w:bookmarkStart w:id="6" w:name="GOALSANDOBJECTIVES"/>
+      <w:bookmarkStart w:id="7" w:name="BKM_1AA7AA0D_1F12_4D38_B841_31D002594393"/>
+      <w:bookmarkStart w:id="8" w:name="GOAL"/>
+      <w:bookmarkStart w:id="9" w:name="BKM_D08D152C_2DC0_435C_AAE1_5D0069679D93"/>
       <w:r>
         <w:t xml:space="preserve">Model Section: </w:t>
       </w:r>
@@ -5949,6 +5947,54 @@
       </w:pPr>
       <w:r>
         <w:t>#end</w:t>
+      </w:r>
+    </w:p>
+    <w:p>
+      <w:pPr>
+        <w:pStyle w:val="VelocityStatement"/>
+      </w:pPr>
+      <w:r>
+        <w:t>#end</w:t>
+      </w:r>
+    </w:p>
+    <w:p>
+      <w:pPr>
+        <w:pStyle w:val="VelocityStatement"/>
+      </w:pPr>
+      <w:r>
+        <w:t>#end</w:t>
+      </w:r>
+    </w:p>
+    <w:p>
+      <w:pPr>
+        <w:pStyle w:val="VelocityStatement"/>
+      </w:pPr>
+      <w:r>
+        <w:t>## if not yet found at this level, recurse deeper</w:t>
+      </w:r>
+    </w:p>
+    <w:p>
+      <w:pPr>
+        <w:pStyle w:val="VelocityStatement"/>
+      </w:pPr>
+      <w:r>
+        <w:t>#if (0 &gt;= $ontoDiags.size())</w:t>
+      </w:r>
+    </w:p>
+    <w:p>
+      <w:pPr>
+        <w:pStyle w:val="VelocityStatement"/>
+      </w:pPr>
+      <w:r>
+        <w:t>#foreach ($pkg in $thisOnto.nestedPackage)</w:t>
+      </w:r>
+    </w:p>
+    <w:p>
+      <w:pPr>
+        <w:pStyle w:val="VelocityStatement"/>
+      </w:pPr>
+      <w:r>
+        <w:t>#getOntoDiagrams( $pkg, $ontoDiags )</w:t>
       </w:r>
     </w:p>
     <w:p>
@@ -6626,7 +6672,9 @@
       <w:pPr>
         <w:pStyle w:val="Heading6"/>
       </w:pPr>
-      <w:bookmarkStart w:id="11" w:name="www.omg.org/spec/FIBO/Foundation/AgentsP"/>
+      <w:bookmarkStart w:id="10" w:name="www.omg.org/spec/FIBO/Foundation/AgentsP"/>
+      <w:bookmarkStart w:id="11" w:name="_GoBack"/>
+      <w:bookmarkEnd w:id="10"/>
       <w:bookmarkEnd w:id="11"/>
       <w:r>
         <w:t xml:space="preserve">Class: </w:t>
@@ -9670,10 +9718,10 @@
       <w:r>
         <w:t>## end foreach thisOntology</w:t>
       </w:r>
+      <w:bookmarkEnd w:id="6"/>
       <w:bookmarkEnd w:id="7"/>
       <w:bookmarkEnd w:id="8"/>
       <w:bookmarkEnd w:id="9"/>
-      <w:bookmarkEnd w:id="10"/>
     </w:p>
     <w:sectPr>
       <w:pgSz w:w="12240" w:h="15840"/>

</xml_diff>

<commit_message>
Fixed the lack of the "facts" in the Report Generator.
</commit_message>
<xml_diff>
--- a/src/data/defaults/data/reports/FIBO Ontology Specification from VOM ODM/FIBO Ontology Report Generator.docx
+++ b/src/data/defaults/data/reports/FIBO Ontology Specification from VOM ODM/FIBO Ontology Report Generator.docx
@@ -1627,14 +1627,6 @@
         <w:pStyle w:val="VelocityStatement"/>
       </w:pPr>
       <w:r>
-        <w:t>#set ($relatedFacts = $array.createArray())</w:t>
-      </w:r>
-    </w:p>
-    <w:p>
-      <w:pPr>
-        <w:pStyle w:val="VelocityStatement"/>
-      </w:pPr>
-      <w:r>
         <w:t>#set ($thisRelationships = $report.getRelationsh</w:t>
       </w:r>
       <w:r>
@@ -1774,20 +1766,6 @@
         <w:pStyle w:val="VelocityStatement"/>
       </w:pPr>
       <w:r>
-        <w:t>#set ($mapPredicateFact = $</w:t>
-      </w:r>
-      <w:r>
-        <w:t>map</w:t>
-      </w:r>
-      <w:r>
-        <w:t>.createHashMap())</w:t>
-      </w:r>
-    </w:p>
-    <w:p>
-      <w:pPr>
-        <w:pStyle w:val="VelocityStatement"/>
-      </w:pPr>
-      <w:r>
         <w:t>#foreach ($fact in $forFacts)</w:t>
       </w:r>
     </w:p>
@@ -2084,7 +2062,13 @@
         <w:pStyle w:val="VelocityStatement"/>
       </w:pPr>
       <w:r>
-        <w:t>#set ($referencedOntologies = $array.createArray())</w:t>
+        <w:t>#set ($referencedOntologies = $array.create</w:t>
+      </w:r>
+      <w:r>
+        <w:t>HashSet</w:t>
+      </w:r>
+      <w:r>
+        <w:t>())</w:t>
       </w:r>
     </w:p>
     <w:p>
@@ -2240,7 +2224,13 @@
         <w:pStyle w:val="VelocityStatement"/>
       </w:pPr>
       <w:r>
-        <w:t>#set ($importedOntologies = $array.createArray())</w:t>
+        <w:t>#set ($importedOntologies = $array.create</w:t>
+      </w:r>
+      <w:r>
+        <w:t>HashSet</w:t>
+      </w:r>
+      <w:r>
+        <w:t>())</w:t>
       </w:r>
     </w:p>
     <w:p>
@@ -2501,7 +2491,13 @@
         <w:pStyle w:val="VelocityStatement"/>
       </w:pPr>
       <w:r>
-        <w:t>#set ($ontologyPackages = $array.createArray())</w:t>
+        <w:t>#set ($ontologyPackages = $array.create</w:t>
+      </w:r>
+      <w:r>
+        <w:t>HashSet</w:t>
+      </w:r>
+      <w:r>
+        <w:t>())</w:t>
       </w:r>
     </w:p>
     <w:p>
@@ -4321,7 +4317,13 @@
         <w:pStyle w:val="VelocityStatement"/>
       </w:pPr>
       <w:r>
-        <w:t>#set ($propertyFacts = $array.createArray())</w:t>
+        <w:t>#set ($propertyFacts = $array.create</w:t>
+      </w:r>
+      <w:r>
+        <w:t>HashSet</w:t>
+      </w:r>
+      <w:r>
+        <w:t>())</w:t>
       </w:r>
     </w:p>
     <w:p>
@@ -6419,7 +6421,18 @@
         <w:pStyle w:val="VelocityStatement"/>
       </w:pPr>
       <w:r>
-        <w:t>#set ($ontoDiagrams = $array.createArray())</w:t>
+        <w:t>#set ($ontoDiagrams = $</w:t>
+      </w:r>
+      <w:bookmarkStart w:id="10" w:name="_GoBack"/>
+      <w:r>
+        <w:t>array.create</w:t>
+      </w:r>
+      <w:bookmarkEnd w:id="10"/>
+      <w:r>
+        <w:t>HashSet</w:t>
+      </w:r>
+      <w:r>
+        <w:t>())</w:t>
       </w:r>
     </w:p>
     <w:p>
@@ -6460,7 +6473,13 @@
         <w:pStyle w:val="VelocityStatement"/>
       </w:pPr>
       <w:r>
-        <w:t>#set ($ontoFacts = $array.createArray())</w:t>
+        <w:t>#set ($ontoFacts = $array.create</w:t>
+      </w:r>
+      <w:r>
+        <w:t>HashSet</w:t>
+      </w:r>
+      <w:r>
+        <w:t>())</w:t>
       </w:r>
     </w:p>
     <w:p>
@@ -6641,7 +6660,13 @@
         <w:pStyle w:val="VelocityStatement"/>
       </w:pPr>
       <w:r>
-        <w:t>#set ($clsFacts = $array.createArray())</w:t>
+        <w:t>#set ($clsFacts = $array.create</w:t>
+      </w:r>
+      <w:r>
+        <w:t>HashSet</w:t>
+      </w:r>
+      <w:r>
+        <w:t>())</w:t>
       </w:r>
     </w:p>
     <w:p>
@@ -6672,9 +6697,7 @@
       <w:pPr>
         <w:pStyle w:val="Heading6"/>
       </w:pPr>
-      <w:bookmarkStart w:id="10" w:name="www.omg.org/spec/FIBO/Foundation/AgentsP"/>
-      <w:bookmarkStart w:id="11" w:name="_GoBack"/>
-      <w:bookmarkEnd w:id="10"/>
+      <w:bookmarkStart w:id="11" w:name="www.omg.org/spec/FIBO/Foundation/AgentsP"/>
       <w:bookmarkEnd w:id="11"/>
       <w:r>
         <w:t xml:space="preserve">Class: </w:t>
@@ -6945,7 +6968,13 @@
         <w:pStyle w:val="VelocityStatement"/>
       </w:pPr>
       <w:r>
-        <w:t>#set ($clsRestrictions = $array.createArray())</w:t>
+        <w:t>#set ($clsRestrictions = $array.</w:t>
+      </w:r>
+      <w:r>
+        <w:t>createHashSet</w:t>
+      </w:r>
+      <w:r>
+        <w:t>())</w:t>
       </w:r>
     </w:p>
     <w:p>
@@ -7009,7 +7038,13 @@
         <w:t>Datatype</w:t>
       </w:r>
       <w:r>
-        <w:t>Properties = $array.createArray())</w:t>
+        <w:t>Properties = $array.create</w:t>
+      </w:r>
+      <w:r>
+        <w:t>HashSet</w:t>
+      </w:r>
+      <w:r>
+        <w:t>())</w:t>
       </w:r>
     </w:p>
     <w:p>
@@ -7488,7 +7523,13 @@
         <w:pStyle w:val="VelocityStatement"/>
       </w:pPr>
       <w:r>
-        <w:t>#set ($clsProperties = $array.createArray())</w:t>
+        <w:t>#set ($clsProperties = $array.create</w:t>
+      </w:r>
+      <w:r>
+        <w:t>HashSet</w:t>
+      </w:r>
+      <w:r>
+        <w:t>())</w:t>
       </w:r>
     </w:p>
     <w:p>
@@ -8109,7 +8150,13 @@
         <w:t>union</w:t>
       </w:r>
       <w:r>
-        <w:t>Facts = $array.createArray())</w:t>
+        <w:t>Facts = $array.create</w:t>
+      </w:r>
+      <w:r>
+        <w:t>HashSet</w:t>
+      </w:r>
+      <w:r>
+        <w:t>())</w:t>
       </w:r>
     </w:p>
     <w:p>
@@ -8581,7 +8628,13 @@
         <w:pStyle w:val="VelocityStatement"/>
       </w:pPr>
       <w:r>
-        <w:t>#set ($dataFacts = $array.createArray())</w:t>
+        <w:t>#set ($dataFacts = $array.create</w:t>
+      </w:r>
+      <w:r>
+        <w:t>HashSet</w:t>
+      </w:r>
+      <w:r>
+        <w:t>())</w:t>
       </w:r>
     </w:p>
     <w:p>
@@ -8787,7 +8840,13 @@
         <w:pStyle w:val="VelocityStatement"/>
       </w:pPr>
       <w:r>
-        <w:t>#set ($enumFacts = $array.createArray())</w:t>
+        <w:t>#set ($enumFacts = $array.create</w:t>
+      </w:r>
+      <w:r>
+        <w:t>HashSet</w:t>
+      </w:r>
+      <w:r>
+        <w:t>())</w:t>
       </w:r>
     </w:p>
     <w:p>
@@ -8992,7 +9051,13 @@
         <w:t>unsorted</w:t>
       </w:r>
       <w:r>
-        <w:t>Properties = $array.createArray())</w:t>
+        <w:t>Properties = $array.create</w:t>
+      </w:r>
+      <w:r>
+        <w:t>HashSet</w:t>
+      </w:r>
+      <w:r>
+        <w:t>())</w:t>
       </w:r>
     </w:p>
     <w:p>
@@ -9073,7 +9138,13 @@
         <w:pStyle w:val="VelocityStatement"/>
       </w:pPr>
       <w:r>
-        <w:t>#set ($objFacts = $array.createArray())</w:t>
+        <w:t>#set ($objFacts = $array.create</w:t>
+      </w:r>
+      <w:r>
+        <w:t>HashSet</w:t>
+      </w:r>
+      <w:r>
+        <w:t>())</w:t>
       </w:r>
     </w:p>
     <w:p>
@@ -9197,7 +9268,13 @@
         <w:pStyle w:val="VelocityStatement"/>
       </w:pPr>
       <w:r>
-        <w:t>#set ($objPropProperties = $array.createArray())</w:t>
+        <w:t>#set ($objPropProperties = $array.create</w:t>
+      </w:r>
+      <w:r>
+        <w:t>HashSet</w:t>
+      </w:r>
+      <w:r>
+        <w:t>())</w:t>
       </w:r>
     </w:p>
     <w:p>

</xml_diff>

<commit_message>
Append instead of append the metatype name when emitting the Ontology's Properties per Pete's suggestion.
</commit_message>
<xml_diff>
--- a/src/data/defaults/data/reports/FIBO Ontology Specification from VOM ODM/FIBO Ontology Report Generator.docx
+++ b/src/data/defaults/data/reports/FIBO Ontology Specification from VOM ODM/FIBO Ontology Report Generator.docx
@@ -29,7 +29,7 @@
         <w:fldChar w:fldCharType="separate"/>
       </w:r>
       <w:r>
-        <w:t>2013-August-28 08:26:00</w:t>
+        <w:t>2013-August-28 08:47:00</w:t>
       </w:r>
       <w:r>
         <w:fldChar w:fldCharType="end"/>
@@ -39,11 +39,21 @@
       <w:r>
         <w:t xml:space="preserve"> (</w:t>
       </w:r>
-      <w:fldSimple w:instr=" LASTSAVEDBY  \* Lower  \* MERGEFORMAT ">
-        <w:r>
-          <w:t>lonnie vanzandt</w:t>
-        </w:r>
-      </w:fldSimple>
+      <w:r>
+        <w:fldChar w:fldCharType="begin"/>
+      </w:r>
+      <w:r>
+        <w:instrText xml:space="preserve"> LASTSAVEDBY  \* Lower  \* MERGEFORMAT </w:instrText>
+      </w:r>
+      <w:r>
+        <w:fldChar w:fldCharType="separate"/>
+      </w:r>
+      <w:r>
+        <w:t>lonnie vanzandt</w:t>
+      </w:r>
+      <w:r>
+        <w:fldChar w:fldCharType="end"/>
+      </w:r>
       <w:r>
         <w:t>)</w:t>
       </w:r>
@@ -5798,14 +5808,27 @@
       <w:r>
         <w:t xml:space="preserve">Figure </w:t>
       </w:r>
-      <w:fldSimple w:instr=" SEQ Figure \* ARABIC ">
-        <w:r>
-          <w:rPr>
-            <w:noProof/>
-          </w:rPr>
-          <w:t>1</w:t>
-        </w:r>
-      </w:fldSimple>
+      <w:r>
+        <w:fldChar w:fldCharType="begin"/>
+      </w:r>
+      <w:r>
+        <w:instrText xml:space="preserve"> SEQ Figure \* ARABIC </w:instrText>
+      </w:r>
+      <w:r>
+        <w:fldChar w:fldCharType="separate"/>
+      </w:r>
+      <w:r>
+        <w:rPr>
+          <w:noProof/>
+        </w:rPr>
+        <w:t>1</w:t>
+      </w:r>
+      <w:r>
+        <w:rPr>
+          <w:noProof/>
+        </w:rPr>
+        <w:fldChar w:fldCharType="end"/>
+      </w:r>
       <w:r>
         <w:t>: $diag.name</w:t>
       </w:r>
@@ -6210,14 +6233,27 @@
       <w:r>
         <w:t xml:space="preserve">Figure </w:t>
       </w:r>
-      <w:fldSimple w:instr=" SEQ Figure \* ARABIC ">
-        <w:r>
-          <w:rPr>
-            <w:noProof/>
-          </w:rPr>
-          <w:t>1</w:t>
-        </w:r>
-      </w:fldSimple>
+      <w:r>
+        <w:fldChar w:fldCharType="begin"/>
+      </w:r>
+      <w:r>
+        <w:instrText xml:space="preserve"> SEQ Figure \* ARABIC </w:instrText>
+      </w:r>
+      <w:r>
+        <w:fldChar w:fldCharType="separate"/>
+      </w:r>
+      <w:r>
+        <w:rPr>
+          <w:noProof/>
+        </w:rPr>
+        <w:t>1</w:t>
+      </w:r>
+      <w:r>
+        <w:rPr>
+          <w:noProof/>
+        </w:rPr>
+        <w:fldChar w:fldCharType="end"/>
+      </w:r>
       <w:r>
         <w:t>: $</w:t>
       </w:r>
@@ -8077,6 +8113,7 @@
     <w:p>
       <w:pPr>
         <w:pStyle w:val="BulletedNormal"/>
+        <w:ind w:left="720" w:hanging="360"/>
       </w:pPr>
       <w:r>
         <w:t>$</w:t>
@@ -8166,6 +8203,7 @@
           <w:ilvl w:val="4"/>
           <w:numId w:val="19"/>
         </w:numPr>
+        <w:ind w:left="1260" w:hanging="1260"/>
       </w:pPr>
       <w:r>
         <w:t>Object Properties</w:t>
@@ -8221,13 +8259,16 @@
         <w:pStyle w:val="Heading6"/>
       </w:pPr>
       <w:r>
+        <w:t>$ontoProp.name</w:t>
+      </w:r>
+      <w:r>
+        <w:t xml:space="preserve"> (</w:t>
+      </w:r>
+      <w:r>
         <w:t>Object Property</w:t>
       </w:r>
       <w:r>
-        <w:t xml:space="preserve">: </w:t>
-      </w:r>
-      <w:r>
-        <w:t>$ontoProp.name</w:t>
+        <w:t>)</w:t>
       </w:r>
     </w:p>
     <w:p>
@@ -8360,7 +8401,7 @@
     <w:tbl>
       <w:tblPr>
         <w:tblStyle w:val="LightGrid"/>
-        <w:tblW w:w="8640" w:type="dxa"/>
+        <w:tblW w:w="9394" w:type="dxa"/>
         <w:jc w:val="center"/>
         <w:tblLook w:val="04A0" w:firstRow="1" w:lastRow="0" w:firstColumn="1" w:lastColumn="0" w:noHBand="0" w:noVBand="1"/>
       </w:tblPr>
@@ -8380,7 +8421,7 @@
         <w:tc>
           <w:tcPr>
             <w:cnfStyle w:val="001000000000" w:firstRow="0" w:lastRow="0" w:firstColumn="1" w:lastColumn="0" w:oddVBand="0" w:evenVBand="0" w:oddHBand="0" w:evenHBand="0" w:firstRowFirstColumn="0" w:firstRowLastColumn="0" w:lastRowFirstColumn="0" w:lastRowLastColumn="0"/>
-            <w:tcW w:w="3189" w:type="dxa"/>
+            <w:tcW w:w="1187" w:type="dxa"/>
           </w:tcPr>
           <w:p>
             <w:pPr>
@@ -8401,7 +8442,7 @@
         </w:tc>
         <w:tc>
           <w:tcPr>
-            <w:tcW w:w="1998" w:type="dxa"/>
+            <w:tcW w:w="2543" w:type="dxa"/>
           </w:tcPr>
           <w:p>
             <w:pPr>
@@ -8467,7 +8508,7 @@
         </w:tc>
         <w:tc>
           <w:tcPr>
-            <w:tcW w:w="1599" w:type="dxa"/>
+            <w:tcW w:w="2344" w:type="dxa"/>
           </w:tcPr>
           <w:p>
             <w:pPr>
@@ -8498,7 +8539,7 @@
         <w:tc>
           <w:tcPr>
             <w:cnfStyle w:val="001000000000" w:firstRow="0" w:lastRow="0" w:firstColumn="1" w:lastColumn="0" w:oddVBand="0" w:evenVBand="0" w:oddHBand="0" w:evenHBand="0" w:firstRowFirstColumn="0" w:firstRowLastColumn="0" w:lastRowFirstColumn="0" w:lastRowLastColumn="0"/>
-            <w:tcW w:w="3189" w:type="dxa"/>
+            <w:tcW w:w="1187" w:type="dxa"/>
           </w:tcPr>
           <w:p>
             <w:pPr>
@@ -8579,7 +8620,7 @@
         </w:tc>
         <w:tc>
           <w:tcPr>
-            <w:tcW w:w="1998" w:type="dxa"/>
+            <w:tcW w:w="2543" w:type="dxa"/>
           </w:tcPr>
           <w:p>
             <w:pPr>
@@ -8707,7 +8748,7 @@
         </w:tc>
         <w:tc>
           <w:tcPr>
-            <w:tcW w:w="1599" w:type="dxa"/>
+            <w:tcW w:w="2344" w:type="dxa"/>
           </w:tcPr>
           <w:p>
             <w:pPr>
@@ -9651,7 +9692,7 @@
   <w:abstractNum w:abstractNumId="15">
     <w:nsid w:val="5293283D"/>
     <w:multiLevelType w:val="multilevel"/>
-    <w:tmpl w:val="BE1CE518"/>
+    <w:tmpl w:val="54606982"/>
     <w:lvl w:ilvl="0">
       <w:start w:val="10"/>
       <w:numFmt w:val="decimal"/>
@@ -9727,7 +9768,53 @@
         <w:ind w:left="1152" w:hanging="1152"/>
       </w:pPr>
       <w:rPr>
-        <w:rFonts w:cs="Times New Roman" w:hint="default"/>
+        <w:rFonts w:ascii="Times New Roman" w:hAnsi="Times New Roman"/>
+        <w:b w:val="0"/>
+        <w:bCs w:val="0"/>
+        <w:i w:val="0"/>
+        <w:iCs w:val="0"/>
+        <w:caps w:val="0"/>
+        <w:smallCaps w:val="0"/>
+        <w:strike w:val="0"/>
+        <w:dstrike w:val="0"/>
+        <w:outline w:val="0"/>
+        <w:shadow w:val="0"/>
+        <w:emboss w:val="0"/>
+        <w:imprint w:val="0"/>
+        <w:noProof w:val="0"/>
+        <w:vanish w:val="0"/>
+        <w:spacing w:val="0"/>
+        <w:kern w:val="0"/>
+        <w:position w:val="0"/>
+        <w:u w:val="none"/>
+        <w:effect w:val="none"/>
+        <w:vertAlign w:val="baseline"/>
+        <w:em w:val="none"/>
+        <w:specVanish w:val="0"/>
+        <w14:glow w14:rad="0">
+          <w14:srgbClr w14:val="000000"/>
+        </w14:glow>
+        <w14:shadow w14:blurRad="0" w14:dist="0" w14:dir="0" w14:sx="0" w14:sy="0" w14:kx="0" w14:ky="0" w14:algn="none">
+          <w14:srgbClr w14:val="000000"/>
+        </w14:shadow>
+        <w14:reflection w14:blurRad="0" w14:stA="0" w14:stPos="0" w14:endA="0" w14:endPos="0" w14:dist="0" w14:dir="0" w14:fadeDir="0" w14:sx="0" w14:sy="0" w14:kx="0" w14:ky="0" w14:algn="none"/>
+        <w14:textOutline w14:w="0" w14:cap="rnd" w14:cmpd="sng" w14:algn="ctr">
+          <w14:noFill/>
+          <w14:prstDash w14:val="solid"/>
+          <w14:bevel/>
+        </w14:textOutline>
+        <w14:scene3d>
+          <w14:camera w14:prst="orthographicFront"/>
+          <w14:lightRig w14:rig="threePt" w14:dir="t">
+            <w14:rot w14:lat="0" w14:lon="0" w14:rev="0"/>
+          </w14:lightRig>
+        </w14:scene3d>
+        <w14:props3d w14:extrusionH="0" w14:contourW="0" w14:prstMaterial="none"/>
+        <w14:ligatures w14:val="none"/>
+        <w14:numForm w14:val="default"/>
+        <w14:numSpacing w14:val="default"/>
+        <w14:stylisticSets/>
+        <w14:cntxtAlts w14:val="0"/>
       </w:rPr>
     </w:lvl>
     <w:lvl w:ilvl="6">
@@ -10882,12 +10969,12 @@
     <w:link w:val="Heading5Char"/>
     <w:uiPriority w:val="99"/>
     <w:qFormat/>
-    <w:rsid w:val="00190523"/>
+    <w:rsid w:val="006D787F"/>
     <w:pPr>
       <w:numPr>
         <w:ilvl w:val="4"/>
       </w:numPr>
-      <w:ind w:left="0" w:firstLine="0"/>
+      <w:ind w:left="1260" w:hanging="1260"/>
       <w:outlineLvl w:val="4"/>
     </w:pPr>
     <w:rPr>
@@ -10902,7 +10989,7 @@
     <w:link w:val="Heading6Char"/>
     <w:uiPriority w:val="99"/>
     <w:qFormat/>
-    <w:rsid w:val="0028505E"/>
+    <w:rsid w:val="006D787F"/>
     <w:pPr>
       <w:keepNext/>
       <w:numPr>
@@ -10910,6 +10997,7 @@
         <w:numId w:val="18"/>
       </w:numPr>
       <w:spacing w:before="120"/>
+      <w:ind w:left="1260" w:hanging="1260"/>
       <w:outlineLvl w:val="5"/>
     </w:pPr>
     <w:rPr>
@@ -11083,12 +11171,12 @@
     <w:link w:val="Heading5"/>
     <w:uiPriority w:val="99"/>
     <w:locked/>
-    <w:rsid w:val="00190523"/>
+    <w:rsid w:val="006D787F"/>
     <w:rPr>
       <w:rFonts w:ascii="Times New Roman" w:hAnsi="Times New Roman" w:cs="Angsana New"/>
       <w:b/>
       <w:iCs/>
-      <w:sz w:val="28"/>
+      <w:sz w:val="24"/>
       <w:szCs w:val="28"/>
       <w:lang w:bidi="th-TH"/>
     </w:rPr>
@@ -11099,12 +11187,12 @@
     <w:link w:val="Heading6"/>
     <w:uiPriority w:val="99"/>
     <w:locked/>
-    <w:rsid w:val="0028505E"/>
+    <w:rsid w:val="006D787F"/>
     <w:rPr>
       <w:rFonts w:ascii="Times New Roman" w:hAnsi="Times New Roman" w:cs="Angsana New"/>
       <w:b/>
       <w:bCs/>
-      <w:sz w:val="28"/>
+      <w:sz w:val="24"/>
       <w:szCs w:val="28"/>
       <w:lang w:bidi="th-TH"/>
     </w:rPr>
@@ -12048,12 +12136,12 @@
     <w:link w:val="Heading5Char"/>
     <w:uiPriority w:val="99"/>
     <w:qFormat/>
-    <w:rsid w:val="00190523"/>
+    <w:rsid w:val="006D787F"/>
     <w:pPr>
       <w:numPr>
         <w:ilvl w:val="4"/>
       </w:numPr>
-      <w:ind w:left="0" w:firstLine="0"/>
+      <w:ind w:left="1260" w:hanging="1260"/>
       <w:outlineLvl w:val="4"/>
     </w:pPr>
     <w:rPr>
@@ -12068,7 +12156,7 @@
     <w:link w:val="Heading6Char"/>
     <w:uiPriority w:val="99"/>
     <w:qFormat/>
-    <w:rsid w:val="0028505E"/>
+    <w:rsid w:val="006D787F"/>
     <w:pPr>
       <w:keepNext/>
       <w:numPr>
@@ -12076,6 +12164,7 @@
         <w:numId w:val="18"/>
       </w:numPr>
       <w:spacing w:before="120"/>
+      <w:ind w:left="1260" w:hanging="1260"/>
       <w:outlineLvl w:val="5"/>
     </w:pPr>
     <w:rPr>
@@ -12249,12 +12338,12 @@
     <w:link w:val="Heading5"/>
     <w:uiPriority w:val="99"/>
     <w:locked/>
-    <w:rsid w:val="00190523"/>
+    <w:rsid w:val="006D787F"/>
     <w:rPr>
       <w:rFonts w:ascii="Times New Roman" w:hAnsi="Times New Roman" w:cs="Angsana New"/>
       <w:b/>
       <w:iCs/>
-      <w:sz w:val="28"/>
+      <w:sz w:val="24"/>
       <w:szCs w:val="28"/>
       <w:lang w:bidi="th-TH"/>
     </w:rPr>
@@ -12265,12 +12354,12 @@
     <w:link w:val="Heading6"/>
     <w:uiPriority w:val="99"/>
     <w:locked/>
-    <w:rsid w:val="0028505E"/>
+    <w:rsid w:val="006D787F"/>
     <w:rPr>
       <w:rFonts w:ascii="Times New Roman" w:hAnsi="Times New Roman" w:cs="Angsana New"/>
       <w:b/>
       <w:bCs/>
-      <w:sz w:val="28"/>
+      <w:sz w:val="24"/>
       <w:szCs w:val="28"/>
       <w:lang w:bidi="th-TH"/>
     </w:rPr>

</xml_diff>